<commit_message>
Changed title (comments welcomed).
</commit_message>
<xml_diff>
--- a/Compendium/Cover/frontice.docx
+++ b/Compendium/Cover/frontice.docx
@@ -152,9 +152,7 @@
           <w:szCs w:val="72"/>
         </w:rPr>
       </w:pPr>
-      <w:bookmarkStart w:id="0" w:name="_GoBack"/>
-    </w:p>
-    <w:bookmarkEnd w:id="0"/>
+    </w:p>
     <w:p>
       <w:pPr>
         <w:ind w:left="-720"/>
@@ -168,64 +166,31 @@
     </w:p>
     <w:p>
       <w:pPr>
-        <w:ind w:left="-1350"/>
-        <w:jc w:val="right"/>
+        <w:ind w:left="-720"/>
+        <w:rPr>
+          <w:rFonts w:ascii="Gill Sans" w:hAnsi="Gill Sans" w:cs="Gill Sans"/>
+          <w:sz w:val="60"/>
+          <w:szCs w:val="60"/>
+        </w:rPr>
+      </w:pPr>
+      <w:r>
         <w:rPr>
           <w:rFonts w:ascii="Gill Sans" w:hAnsi="Gill Sans" w:cs="Gill Sans"/>
           <w:sz w:val="68"/>
           <w:szCs w:val="68"/>
         </w:rPr>
-      </w:pPr>
+        <w:t>A Student</w:t>
+      </w:r>
       <w:r>
         <w:rPr>
           <w:rFonts w:ascii="Gill Sans" w:hAnsi="Gill Sans" w:cs="Gill Sans"/>
           <w:sz w:val="68"/>
           <w:szCs w:val="68"/>
         </w:rPr>
-        <w:t>A Compendium</w:t>
-      </w:r>
-      <w:r>
-        <w:rPr>
-          <w:rFonts w:ascii="Gill Sans" w:hAnsi="Gill Sans" w:cs="Gill Sans"/>
-          <w:sz w:val="68"/>
-          <w:szCs w:val="68"/>
-        </w:rPr>
-        <w:t xml:space="preserve"> of Commands to </w:t>
-      </w:r>
-      <w:r>
-        <w:rPr>
-          <w:rFonts w:ascii="Gill Sans" w:hAnsi="Gill Sans" w:cs="Gill Sans"/>
-          <w:sz w:val="68"/>
-          <w:szCs w:val="68"/>
-        </w:rPr>
-        <w:t>Teach Statistics with</w:t>
-      </w:r>
-      <w:r>
-        <w:rPr>
-          <w:rFonts w:ascii="Gill Sans" w:hAnsi="Gill Sans" w:cs="Gill Sans"/>
-          <w:sz w:val="60"/>
-          <w:szCs w:val="60"/>
-        </w:rPr>
-        <w:t xml:space="preserve"> </w:t>
-      </w:r>
-      <w:r>
-        <w:rPr>
-          <w:rFonts w:ascii="Gill Sans" w:hAnsi="Gill Sans" w:cs="Gill Sans"/>
-          <w:sz w:val="60"/>
-          <w:szCs w:val="60"/>
-        </w:rPr>
-        <w:t xml:space="preserve"> </w:t>
-      </w:r>
-    </w:p>
-    <w:p>
-      <w:pPr>
-        <w:ind w:left="-720"/>
-        <w:rPr>
-          <w:rFonts w:ascii="Gill Sans" w:hAnsi="Gill Sans" w:cs="Gill Sans"/>
-          <w:sz w:val="60"/>
-          <w:szCs w:val="60"/>
-        </w:rPr>
-      </w:pPr>
+        <w:t xml:space="preserve"> Reference for Statistics Using</w:t>
+      </w:r>
+      <w:bookmarkStart w:id="0" w:name="_GoBack"/>
+      <w:bookmarkEnd w:id="0"/>
     </w:p>
     <w:p>
       <w:pPr>
@@ -299,7 +264,6 @@
           <w:pgSz w:w="12240" w:h="15840"/>
           <w:pgMar w:top="1440" w:right="0" w:bottom="1440" w:left="2610" w:header="720" w:footer="720" w:gutter="0"/>
           <w:cols w:num="2" w:space="450"/>
-          <w:printerSettings r:id="rId6"/>
         </w:sectPr>
       </w:pPr>
     </w:p>
@@ -577,7 +541,6 @@
   <w:style w:type="character" w:default="1" w:styleId="DefaultParagraphFont">
     <w:name w:val="Default Paragraph Font"/>
     <w:uiPriority w:val="1"/>
-    <w:semiHidden/>
     <w:unhideWhenUsed/>
   </w:style>
   <w:style w:type="table" w:default="1" w:styleId="TableNormal">
@@ -763,7 +726,6 @@
   <w:style w:type="character" w:default="1" w:styleId="DefaultParagraphFont">
     <w:name w:val="Default Paragraph Font"/>
     <w:uiPriority w:val="1"/>
-    <w:semiHidden/>
     <w:unhideWhenUsed/>
   </w:style>
   <w:style w:type="table" w:default="1" w:styleId="TableNormal">
@@ -1113,7 +1075,7 @@
 </file>
 
 <file path=customXml/itemProps1.xml><?xml version="1.0" encoding="utf-8"?>
-<ds:datastoreItem xmlns:ds="http://schemas.openxmlformats.org/officeDocument/2006/customXml" ds:itemID="{126917B2-EDE9-944E-BF8D-9B247523311A}">
+<ds:datastoreItem xmlns:ds="http://schemas.openxmlformats.org/officeDocument/2006/customXml" ds:itemID="{C5639B24-01B0-994C-AEE9-C8811D5A7029}">
   <ds:schemaRefs>
     <ds:schemaRef ds:uri="http://schemas.openxmlformats.org/officeDocument/2006/bibliography"/>
   </ds:schemaRefs>

</xml_diff>